<commit_message>
searchPlayerStats and clearedRooms functions
</commit_message>
<xml_diff>
--- a/Project_template.docx
+++ b/Project_template.docx
@@ -259,73 +259,110 @@
           <w:lang w:val="en-US"/>
         </w:rPr>
       </w:pPr>
+      <w:r>
+        <w:rPr>
+          <w:lang w:val="en-US"/>
+        </w:rPr>
+        <w:t>Spring</w:t>
+      </w:r>
+      <w:r>
+        <w:rPr>
+          <w:lang w:val="en-GB"/>
+        </w:rPr>
+        <w:t xml:space="preserve"> </w:t>
+      </w:r>
+      <w:r>
+        <w:rPr>
+          <w:lang w:val="en-US"/>
+        </w:rPr>
+        <w:t>20</w:t>
+      </w:r>
+      <w:r>
+        <w:rPr>
+          <w:lang w:val="en-US"/>
+        </w:rPr>
+        <w:t>23</w:t>
+      </w:r>
+    </w:p>
+    <w:p>
+      <w:pPr>
+        <w:rPr>
+          <w:lang w:val="en-GB"/>
+        </w:rPr>
+      </w:pPr>
+    </w:p>
+    <w:p>
+      <w:pPr>
+        <w:rPr>
+          <w:lang w:val="en-GB"/>
+        </w:rPr>
+      </w:pPr>
+    </w:p>
+    <w:p>
+      <w:pPr>
+        <w:rPr>
+          <w:lang w:val="en-GB"/>
+        </w:rPr>
+      </w:pPr>
+    </w:p>
+    <w:p>
+      <w:pPr>
+        <w:rPr>
+          <w:lang w:val="en-GB"/>
+        </w:rPr>
+      </w:pPr>
+    </w:p>
+    <w:p>
+      <w:pPr>
+        <w:rPr>
+          <w:lang w:val="en-GB"/>
+        </w:rPr>
+      </w:pPr>
+    </w:p>
+    <w:p>
+      <w:pPr>
+        <w:jc w:val="both"/>
+        <w:rPr>
+          <w:lang w:val="en-US"/>
+        </w:rPr>
+      </w:pPr>
+      <w:bookmarkStart w:id="0" w:name="_Toc83219729"/>
+      <w:r>
+        <w:rPr>
+          <w:lang w:val="en-US"/>
+        </w:rPr>
+        <w:t>Atte Hiltunen</w:t>
+      </w:r>
+    </w:p>
+    <w:p>
+      <w:pPr>
+        <w:jc w:val="both"/>
+        <w:rPr>
+          <w:lang w:val="en-US"/>
+        </w:rPr>
+      </w:pPr>
       <w:proofErr w:type="spellStart"/>
       <w:r>
-        <w:t>Spring</w:t>
+        <w:rPr>
+          <w:lang w:val="en-US"/>
+        </w:rPr>
+        <w:t>Aleksi</w:t>
       </w:r>
       <w:proofErr w:type="spellEnd"/>
       <w:r>
         <w:rPr>
-          <w:lang w:val="en-GB"/>
+          <w:lang w:val="en-US"/>
         </w:rPr>
         <w:t xml:space="preserve"> </w:t>
       </w:r>
-      <w:r>
-        <w:rPr>
-          <w:lang w:val="en-US"/>
-        </w:rPr>
-        <w:t>20X</w:t>
-      </w:r>
-      <w:r>
-        <w:rPr>
-          <w:lang w:val="en-US"/>
-        </w:rPr>
-        <w:t>X</w:t>
-      </w:r>
-    </w:p>
-    <w:p>
-      <w:pPr>
-        <w:rPr>
-          <w:lang w:val="en-GB"/>
-        </w:rPr>
-      </w:pPr>
-    </w:p>
-    <w:p>
-      <w:pPr>
-        <w:rPr>
-          <w:lang w:val="en-GB"/>
-        </w:rPr>
-      </w:pPr>
-    </w:p>
-    <w:p>
-      <w:pPr>
-        <w:rPr>
-          <w:lang w:val="en-GB"/>
-        </w:rPr>
-      </w:pPr>
-    </w:p>
-    <w:p>
-      <w:pPr>
-        <w:rPr>
-          <w:lang w:val="en-GB"/>
-        </w:rPr>
-      </w:pPr>
-    </w:p>
-    <w:p>
-      <w:pPr>
-        <w:rPr>
-          <w:lang w:val="en-GB"/>
-        </w:rPr>
-      </w:pPr>
-    </w:p>
-    <w:p>
-      <w:pPr>
-        <w:jc w:val="both"/>
-        <w:rPr>
-          <w:lang w:val="en-US"/>
-        </w:rPr>
-      </w:pPr>
-      <w:bookmarkStart w:id="0" w:name="_Toc83219729"/>
+      <w:proofErr w:type="spellStart"/>
+      <w:r>
+        <w:rPr>
+          <w:lang w:val="en-US"/>
+        </w:rPr>
+        <w:t>Levanen</w:t>
+      </w:r>
+      <w:proofErr w:type="spellEnd"/>
     </w:p>
     <w:p>
       <w:pPr>
@@ -374,10 +411,16 @@
     <w:p>
       <w:pPr>
         <w:pStyle w:val="Abstrakti"/>
+        <w:rPr>
+          <w:lang w:val="en-US"/>
+        </w:rPr>
       </w:pPr>
       <w:bookmarkStart w:id="1" w:name="_Toc92697309"/>
       <w:bookmarkEnd w:id="0"/>
       <w:r>
+        <w:rPr>
+          <w:lang w:val="en-US"/>
+        </w:rPr>
         <w:lastRenderedPageBreak/>
         <w:t>Table of contents</w:t>
       </w:r>
@@ -992,14 +1035,232 @@
       <w:pPr>
         <w:pStyle w:val="Leipteksti"/>
         <w:rPr>
-          <w:lang w:val="en-GB"/>
-        </w:rPr>
-      </w:pPr>
+          <w:b/>
+          <w:bCs/>
+          <w:lang w:val="en-GB"/>
+        </w:rPr>
+      </w:pPr>
+      <w:r>
+        <w:rPr>
+          <w:b/>
+          <w:bCs/>
+          <w:lang w:val="en-GB"/>
+        </w:rPr>
+        <w:t>Game database</w:t>
+      </w:r>
     </w:p>
     <w:p>
       <w:pPr>
         <w:pStyle w:val="Leipteksti"/>
         <w:rPr>
+          <w:lang w:val="en-GB"/>
+        </w:rPr>
+      </w:pPr>
+      <w:r>
+        <w:rPr>
+          <w:lang w:val="en-GB"/>
+        </w:rPr>
+        <w:t xml:space="preserve">In project “Game database” database is being used in game to hold data and database is accessed via python interface. </w:t>
+      </w:r>
+    </w:p>
+    <w:p>
+      <w:pPr>
+        <w:pStyle w:val="Leipteksti"/>
+        <w:rPr>
+          <w:lang w:val="en-GB"/>
+        </w:rPr>
+      </w:pPr>
+      <w:r>
+        <w:rPr>
+          <w:lang w:val="en-GB"/>
+        </w:rPr>
+        <w:t>In the game there will be player, enemy and rooms, also player can carry multiple items in his inventory and enemy can carry one item. Database is to hold data of the game and it can be accessed and changed with python interface. Database hold information about players, their attributes, rooms, enemies and their attributes, player inventory and items.</w:t>
+      </w:r>
+      <w:r>
+        <w:rPr>
+          <w:lang w:val="en-GB"/>
+        </w:rPr>
+        <w:t xml:space="preserve"> </w:t>
+      </w:r>
+    </w:p>
+    <w:p>
+      <w:pPr>
+        <w:pStyle w:val="Leipteksti"/>
+        <w:rPr>
+          <w:lang w:val="en-GB"/>
+        </w:rPr>
+      </w:pPr>
+      <w:r>
+        <w:rPr>
+          <w:lang w:val="en-GB"/>
+        </w:rPr>
+        <w:t xml:space="preserve">Players attributes and items must be accessible so they can be used in combat of enemies. Room level will determine </w:t>
+      </w:r>
+      <w:r>
+        <w:rPr>
+          <w:lang w:val="en-GB"/>
+        </w:rPr>
+        <w:t>enemies’</w:t>
+      </w:r>
+      <w:r>
+        <w:rPr>
+          <w:lang w:val="en-GB"/>
+        </w:rPr>
+        <w:t xml:space="preserve"> levels. </w:t>
+      </w:r>
+    </w:p>
+    <w:p>
+      <w:pPr>
+        <w:pStyle w:val="Leipteksti"/>
+        <w:rPr>
+          <w:lang w:val="en-GB"/>
+        </w:rPr>
+      </w:pPr>
+      <w:r>
+        <w:rPr>
+          <w:lang w:val="en-GB"/>
+        </w:rPr>
+        <w:t>Game progress is determined with rooms and player is always in one room and if he beats enemy and has level for next room he can continue to next room.</w:t>
+      </w:r>
+    </w:p>
+    <w:p>
+      <w:pPr>
+        <w:pStyle w:val="Leipteksti"/>
+        <w:rPr>
+          <w:lang w:val="en-GB"/>
+        </w:rPr>
+      </w:pPr>
+      <w:r>
+        <w:rPr>
+          <w:lang w:val="en-GB"/>
+        </w:rPr>
+        <w:t xml:space="preserve">Following database queries are implemented: </w:t>
+      </w:r>
+    </w:p>
+    <w:p>
+      <w:pPr>
+        <w:pStyle w:val="Leipteksti"/>
+        <w:numPr>
+          <w:ilvl w:val="0"/>
+          <w:numId w:val="50"/>
+        </w:numPr>
+        <w:rPr>
+          <w:lang w:val="en-GB"/>
+        </w:rPr>
+      </w:pPr>
+      <w:r>
+        <w:rPr>
+          <w:lang w:val="en-GB"/>
+        </w:rPr>
+        <w:t>Getting player stats with player name</w:t>
+      </w:r>
+    </w:p>
+    <w:p>
+      <w:pPr>
+        <w:pStyle w:val="Leipteksti"/>
+        <w:numPr>
+          <w:ilvl w:val="0"/>
+          <w:numId w:val="50"/>
+        </w:numPr>
+        <w:rPr>
+          <w:lang w:val="en-GB"/>
+        </w:rPr>
+      </w:pPr>
+      <w:r>
+        <w:rPr>
+          <w:lang w:val="en-GB"/>
+        </w:rPr>
+        <w:t xml:space="preserve">List of all </w:t>
+      </w:r>
+      <w:proofErr w:type="gramStart"/>
+      <w:r>
+        <w:rPr>
+          <w:lang w:val="en-GB"/>
+        </w:rPr>
+        <w:t>rooms</w:t>
+      </w:r>
+      <w:proofErr w:type="gramEnd"/>
+      <w:r>
+        <w:rPr>
+          <w:lang w:val="en-GB"/>
+        </w:rPr>
+        <w:t xml:space="preserve"> player has been in (room level is smaller than player level)</w:t>
+      </w:r>
+    </w:p>
+    <w:p>
+      <w:pPr>
+        <w:pStyle w:val="Leipteksti"/>
+        <w:numPr>
+          <w:ilvl w:val="0"/>
+          <w:numId w:val="50"/>
+        </w:numPr>
+        <w:rPr>
+          <w:lang w:val="en-GB"/>
+        </w:rPr>
+      </w:pPr>
+      <w:r>
+        <w:rPr>
+          <w:lang w:val="en-GB"/>
+        </w:rPr>
+        <w:t>List of all items in player inventory</w:t>
+      </w:r>
+    </w:p>
+    <w:p>
+      <w:pPr>
+        <w:pStyle w:val="Leipteksti"/>
+        <w:numPr>
+          <w:ilvl w:val="0"/>
+          <w:numId w:val="50"/>
+        </w:numPr>
+        <w:rPr>
+          <w:lang w:val="en-GB"/>
+        </w:rPr>
+      </w:pPr>
+      <w:r>
+        <w:rPr>
+          <w:lang w:val="en-GB"/>
+        </w:rPr>
+        <w:t>Find rooms enemy and what item it is holding</w:t>
+      </w:r>
+    </w:p>
+    <w:p>
+      <w:pPr>
+        <w:pStyle w:val="Leipteksti"/>
+        <w:numPr>
+          <w:ilvl w:val="0"/>
+          <w:numId w:val="50"/>
+        </w:numPr>
+        <w:rPr>
+          <w:lang w:val="en-GB"/>
+        </w:rPr>
+      </w:pPr>
+      <w:r>
+        <w:rPr>
+          <w:lang w:val="en-GB"/>
+        </w:rPr>
+        <w:t>Where to get certain item (list would include which enemy has that item and in which room and what level you would get that) two inner joins.</w:t>
+      </w:r>
+    </w:p>
+    <w:p>
+      <w:pPr>
+        <w:pStyle w:val="Leipteksti"/>
+        <w:rPr>
+          <w:lang w:val="en-GB"/>
+        </w:rPr>
+      </w:pPr>
+    </w:p>
+    <w:p>
+      <w:pPr>
+        <w:pStyle w:val="Leipteksti"/>
+        <w:rPr>
+          <w:lang w:val="en-GB"/>
+        </w:rPr>
+      </w:pPr>
+    </w:p>
+    <w:p>
+      <w:pPr>
+        <w:pStyle w:val="Leipteksti"/>
+        <w:rPr>
           <w:rStyle w:val="Voimakas"/>
           <w:lang w:val="en-GB"/>
         </w:rPr>
@@ -1092,7 +1353,14 @@
         <w:rPr>
           <w:lang w:val="en-US"/>
         </w:rPr>
-        <w:t xml:space="preserve">the immediate family </w:t>
+        <w:t xml:space="preserve">the immediate </w:t>
+      </w:r>
+      <w:r>
+        <w:rPr>
+          <w:lang w:val="en-US"/>
+        </w:rPr>
+        <w:lastRenderedPageBreak/>
+        <w:t xml:space="preserve">family </w:t>
       </w:r>
       <w:r>
         <w:rPr>
@@ -1435,14 +1703,15 @@
           <w:color w:val="0070C0"/>
           <w:lang w:val="en-US"/>
         </w:rPr>
-        <w:t>Represent at least: Entities (concepts), relationships (the connection between concepts) and the cardinalities of the relationships (one-to-one 1:1, one-to-many 1:</w:t>
-      </w:r>
+        <w:t xml:space="preserve">Represent at least: Entities (concepts), relationships (the connection between concepts) and the cardinalities of the relationships (one-to-one 1:1, one-to-many </w:t>
+      </w:r>
+      <w:proofErr w:type="gramStart"/>
       <w:r>
         <w:rPr>
           <w:color w:val="0070C0"/>
           <w:lang w:val="en-US"/>
         </w:rPr>
-        <w:t xml:space="preserve">N, many-to-many </w:t>
+        <w:t>1:</w:t>
       </w:r>
       <w:r>
         <w:rPr>
@@ -1451,11 +1720,26 @@
         </w:rPr>
         <w:t>N</w:t>
       </w:r>
+      <w:proofErr w:type="gramEnd"/>
       <w:r>
         <w:rPr>
           <w:color w:val="0070C0"/>
           <w:lang w:val="en-US"/>
         </w:rPr>
+        <w:t xml:space="preserve">, many-to-many </w:t>
+      </w:r>
+      <w:r>
+        <w:rPr>
+          <w:color w:val="0070C0"/>
+          <w:lang w:val="en-US"/>
+        </w:rPr>
+        <w:t>N</w:t>
+      </w:r>
+      <w:r>
+        <w:rPr>
+          <w:color w:val="0070C0"/>
+          <w:lang w:val="en-US"/>
+        </w:rPr>
         <w:t>:</w:t>
       </w:r>
       <w:r>
@@ -1477,9 +1761,16 @@
           <w:color w:val="0070C0"/>
           <w:lang w:val="en-US"/>
         </w:rPr>
-        <w:t xml:space="preserve"> Describe the ER model so that you point out the most impo</w:t>
+        <w:t xml:space="preserve"> Describe the ER model so that you point out the most </w:t>
       </w:r>
       <w:proofErr w:type="spellStart"/>
+      <w:r>
+        <w:rPr>
+          <w:color w:val="0070C0"/>
+          <w:lang w:val="en-US"/>
+        </w:rPr>
+        <w:t>impo</w:t>
+      </w:r>
       <w:r>
         <w:rPr>
           <w:color w:val="0070C0"/>
@@ -4140,6 +4431,95 @@
     </w:lvl>
   </w:abstractNum>
   <w:abstractNum w:abstractNumId="17" w15:restartNumberingAfterBreak="0">
+    <w:nsid w:val="1225372C"/>
+    <w:multiLevelType w:val="hybridMultilevel"/>
+    <w:tmpl w:val="8A48725E"/>
+    <w:lvl w:ilvl="0" w:tplc="040B000F">
+      <w:start w:val="1"/>
+      <w:numFmt w:val="decimal"/>
+      <w:lvlText w:val="%1."/>
+      <w:lvlJc w:val="left"/>
+      <w:pPr>
+        <w:ind w:left="720" w:hanging="360"/>
+      </w:pPr>
+      <w:rPr>
+        <w:rFonts w:hint="default"/>
+      </w:rPr>
+    </w:lvl>
+    <w:lvl w:ilvl="1" w:tplc="040B0019" w:tentative="1">
+      <w:start w:val="1"/>
+      <w:numFmt w:val="lowerLetter"/>
+      <w:lvlText w:val="%2."/>
+      <w:lvlJc w:val="left"/>
+      <w:pPr>
+        <w:ind w:left="1440" w:hanging="360"/>
+      </w:pPr>
+    </w:lvl>
+    <w:lvl w:ilvl="2" w:tplc="040B001B" w:tentative="1">
+      <w:start w:val="1"/>
+      <w:numFmt w:val="lowerRoman"/>
+      <w:lvlText w:val="%3."/>
+      <w:lvlJc w:val="right"/>
+      <w:pPr>
+        <w:ind w:left="2160" w:hanging="180"/>
+      </w:pPr>
+    </w:lvl>
+    <w:lvl w:ilvl="3" w:tplc="040B000F" w:tentative="1">
+      <w:start w:val="1"/>
+      <w:numFmt w:val="decimal"/>
+      <w:lvlText w:val="%4."/>
+      <w:lvlJc w:val="left"/>
+      <w:pPr>
+        <w:ind w:left="2880" w:hanging="360"/>
+      </w:pPr>
+    </w:lvl>
+    <w:lvl w:ilvl="4" w:tplc="040B0019" w:tentative="1">
+      <w:start w:val="1"/>
+      <w:numFmt w:val="lowerLetter"/>
+      <w:lvlText w:val="%5."/>
+      <w:lvlJc w:val="left"/>
+      <w:pPr>
+        <w:ind w:left="3600" w:hanging="360"/>
+      </w:pPr>
+    </w:lvl>
+    <w:lvl w:ilvl="5" w:tplc="040B001B" w:tentative="1">
+      <w:start w:val="1"/>
+      <w:numFmt w:val="lowerRoman"/>
+      <w:lvlText w:val="%6."/>
+      <w:lvlJc w:val="right"/>
+      <w:pPr>
+        <w:ind w:left="4320" w:hanging="180"/>
+      </w:pPr>
+    </w:lvl>
+    <w:lvl w:ilvl="6" w:tplc="040B000F" w:tentative="1">
+      <w:start w:val="1"/>
+      <w:numFmt w:val="decimal"/>
+      <w:lvlText w:val="%7."/>
+      <w:lvlJc w:val="left"/>
+      <w:pPr>
+        <w:ind w:left="5040" w:hanging="360"/>
+      </w:pPr>
+    </w:lvl>
+    <w:lvl w:ilvl="7" w:tplc="040B0019" w:tentative="1">
+      <w:start w:val="1"/>
+      <w:numFmt w:val="lowerLetter"/>
+      <w:lvlText w:val="%8."/>
+      <w:lvlJc w:val="left"/>
+      <w:pPr>
+        <w:ind w:left="5760" w:hanging="360"/>
+      </w:pPr>
+    </w:lvl>
+    <w:lvl w:ilvl="8" w:tplc="040B001B" w:tentative="1">
+      <w:start w:val="1"/>
+      <w:numFmt w:val="lowerRoman"/>
+      <w:lvlText w:val="%9."/>
+      <w:lvlJc w:val="right"/>
+      <w:pPr>
+        <w:ind w:left="6480" w:hanging="180"/>
+      </w:pPr>
+    </w:lvl>
+  </w:abstractNum>
+  <w:abstractNum w:abstractNumId="18" w15:restartNumberingAfterBreak="0">
     <w:nsid w:val="18E5330D"/>
     <w:multiLevelType w:val="hybridMultilevel"/>
     <w:tmpl w:val="632E63C0"/>
@@ -4252,7 +4632,7 @@
       </w:rPr>
     </w:lvl>
   </w:abstractNum>
-  <w:abstractNum w:abstractNumId="18" w15:restartNumberingAfterBreak="0">
+  <w:abstractNum w:abstractNumId="19" w15:restartNumberingAfterBreak="0">
     <w:nsid w:val="1D381982"/>
     <w:multiLevelType w:val="hybridMultilevel"/>
     <w:tmpl w:val="A760A036"/>
@@ -4392,7 +4772,7 @@
       </w:rPr>
     </w:lvl>
   </w:abstractNum>
-  <w:abstractNum w:abstractNumId="19" w15:restartNumberingAfterBreak="0">
+  <w:abstractNum w:abstractNumId="20" w15:restartNumberingAfterBreak="0">
     <w:nsid w:val="21305860"/>
     <w:multiLevelType w:val="hybridMultilevel"/>
     <w:tmpl w:val="764826E8"/>
@@ -4481,7 +4861,7 @@
       </w:pPr>
     </w:lvl>
   </w:abstractNum>
-  <w:abstractNum w:abstractNumId="20" w15:restartNumberingAfterBreak="0">
+  <w:abstractNum w:abstractNumId="21" w15:restartNumberingAfterBreak="0">
     <w:nsid w:val="25474800"/>
     <w:multiLevelType w:val="hybridMultilevel"/>
     <w:tmpl w:val="E098D216"/>
@@ -4594,7 +4974,7 @@
       </w:rPr>
     </w:lvl>
   </w:abstractNum>
-  <w:abstractNum w:abstractNumId="21" w15:restartNumberingAfterBreak="0">
+  <w:abstractNum w:abstractNumId="22" w15:restartNumberingAfterBreak="0">
     <w:nsid w:val="27C56167"/>
     <w:multiLevelType w:val="hybridMultilevel"/>
     <w:tmpl w:val="E26E5AA6"/>
@@ -4707,7 +5087,7 @@
       </w:rPr>
     </w:lvl>
   </w:abstractNum>
-  <w:abstractNum w:abstractNumId="22" w15:restartNumberingAfterBreak="0">
+  <w:abstractNum w:abstractNumId="23" w15:restartNumberingAfterBreak="0">
     <w:nsid w:val="28EB7F3A"/>
     <w:multiLevelType w:val="hybridMultilevel"/>
     <w:tmpl w:val="2CEA93C2"/>
@@ -4847,7 +5227,7 @@
       </w:rPr>
     </w:lvl>
   </w:abstractNum>
-  <w:abstractNum w:abstractNumId="23" w15:restartNumberingAfterBreak="0">
+  <w:abstractNum w:abstractNumId="24" w15:restartNumberingAfterBreak="0">
     <w:nsid w:val="2D6D7195"/>
     <w:multiLevelType w:val="hybridMultilevel"/>
     <w:tmpl w:val="848ED9EE"/>
@@ -4960,7 +5340,7 @@
       </w:rPr>
     </w:lvl>
   </w:abstractNum>
-  <w:abstractNum w:abstractNumId="24" w15:restartNumberingAfterBreak="0">
+  <w:abstractNum w:abstractNumId="25" w15:restartNumberingAfterBreak="0">
     <w:nsid w:val="325D4455"/>
     <w:multiLevelType w:val="hybridMultilevel"/>
     <w:tmpl w:val="0630CF98"/>
@@ -5073,7 +5453,7 @@
       </w:pPr>
     </w:lvl>
   </w:abstractNum>
-  <w:abstractNum w:abstractNumId="25" w15:restartNumberingAfterBreak="0">
+  <w:abstractNum w:abstractNumId="26" w15:restartNumberingAfterBreak="0">
     <w:nsid w:val="37C135A9"/>
     <w:multiLevelType w:val="hybridMultilevel"/>
     <w:tmpl w:val="88BACA6A"/>
@@ -5186,7 +5566,7 @@
       </w:rPr>
     </w:lvl>
   </w:abstractNum>
-  <w:abstractNum w:abstractNumId="26" w15:restartNumberingAfterBreak="0">
+  <w:abstractNum w:abstractNumId="27" w15:restartNumberingAfterBreak="0">
     <w:nsid w:val="38F134A6"/>
     <w:multiLevelType w:val="hybridMultilevel"/>
     <w:tmpl w:val="764826E8"/>
@@ -5275,7 +5655,7 @@
       </w:pPr>
     </w:lvl>
   </w:abstractNum>
-  <w:abstractNum w:abstractNumId="27" w15:restartNumberingAfterBreak="0">
+  <w:abstractNum w:abstractNumId="28" w15:restartNumberingAfterBreak="0">
     <w:nsid w:val="3BD22962"/>
     <w:multiLevelType w:val="multilevel"/>
     <w:tmpl w:val="B674270C"/>
@@ -5422,7 +5802,7 @@
       </w:rPr>
     </w:lvl>
   </w:abstractNum>
-  <w:abstractNum w:abstractNumId="28" w15:restartNumberingAfterBreak="0">
+  <w:abstractNum w:abstractNumId="29" w15:restartNumberingAfterBreak="0">
     <w:nsid w:val="43600146"/>
     <w:multiLevelType w:val="hybridMultilevel"/>
     <w:tmpl w:val="72D8534E"/>
@@ -5562,7 +5942,7 @@
       </w:rPr>
     </w:lvl>
   </w:abstractNum>
-  <w:abstractNum w:abstractNumId="29" w15:restartNumberingAfterBreak="0">
+  <w:abstractNum w:abstractNumId="30" w15:restartNumberingAfterBreak="0">
     <w:nsid w:val="45FB65DA"/>
     <w:multiLevelType w:val="hybridMultilevel"/>
     <w:tmpl w:val="3C60C27E"/>
@@ -5648,7 +6028,7 @@
       </w:pPr>
     </w:lvl>
   </w:abstractNum>
-  <w:abstractNum w:abstractNumId="30" w15:restartNumberingAfterBreak="0">
+  <w:abstractNum w:abstractNumId="31" w15:restartNumberingAfterBreak="0">
     <w:nsid w:val="47FC5DA7"/>
     <w:multiLevelType w:val="hybridMultilevel"/>
     <w:tmpl w:val="1CFA15B6"/>
@@ -5788,7 +6168,7 @@
       </w:rPr>
     </w:lvl>
   </w:abstractNum>
-  <w:abstractNum w:abstractNumId="31" w15:restartNumberingAfterBreak="0">
+  <w:abstractNum w:abstractNumId="32" w15:restartNumberingAfterBreak="0">
     <w:nsid w:val="49EC2EEE"/>
     <w:multiLevelType w:val="hybridMultilevel"/>
     <w:tmpl w:val="58A29EC2"/>
@@ -5901,7 +6281,7 @@
       </w:rPr>
     </w:lvl>
   </w:abstractNum>
-  <w:abstractNum w:abstractNumId="32" w15:restartNumberingAfterBreak="0">
+  <w:abstractNum w:abstractNumId="33" w15:restartNumberingAfterBreak="0">
     <w:nsid w:val="4ADB7E5D"/>
     <w:multiLevelType w:val="hybridMultilevel"/>
     <w:tmpl w:val="005627F6"/>
@@ -5987,7 +6367,7 @@
       </w:pPr>
     </w:lvl>
   </w:abstractNum>
-  <w:abstractNum w:abstractNumId="33" w15:restartNumberingAfterBreak="0">
+  <w:abstractNum w:abstractNumId="34" w15:restartNumberingAfterBreak="0">
     <w:nsid w:val="4D8E7B42"/>
     <w:multiLevelType w:val="hybridMultilevel"/>
     <w:tmpl w:val="764826E8"/>
@@ -6076,7 +6456,7 @@
       </w:pPr>
     </w:lvl>
   </w:abstractNum>
-  <w:abstractNum w:abstractNumId="34" w15:restartNumberingAfterBreak="0">
+  <w:abstractNum w:abstractNumId="35" w15:restartNumberingAfterBreak="0">
     <w:nsid w:val="52960A03"/>
     <w:multiLevelType w:val="hybridMultilevel"/>
     <w:tmpl w:val="6B341450"/>
@@ -6189,7 +6569,7 @@
       </w:pPr>
     </w:lvl>
   </w:abstractNum>
-  <w:abstractNum w:abstractNumId="35" w15:restartNumberingAfterBreak="0">
+  <w:abstractNum w:abstractNumId="36" w15:restartNumberingAfterBreak="0">
     <w:nsid w:val="55BD7A59"/>
     <w:multiLevelType w:val="hybridMultilevel"/>
     <w:tmpl w:val="F1CA70F0"/>
@@ -6275,7 +6655,7 @@
       </w:pPr>
     </w:lvl>
   </w:abstractNum>
-  <w:abstractNum w:abstractNumId="36" w15:restartNumberingAfterBreak="0">
+  <w:abstractNum w:abstractNumId="37" w15:restartNumberingAfterBreak="0">
     <w:nsid w:val="5BBC725A"/>
     <w:multiLevelType w:val="hybridMultilevel"/>
     <w:tmpl w:val="4F5C1216"/>
@@ -6388,7 +6768,7 @@
       </w:rPr>
     </w:lvl>
   </w:abstractNum>
-  <w:abstractNum w:abstractNumId="37" w15:restartNumberingAfterBreak="0">
+  <w:abstractNum w:abstractNumId="38" w15:restartNumberingAfterBreak="0">
     <w:nsid w:val="5C3E10AA"/>
     <w:multiLevelType w:val="hybridMultilevel"/>
     <w:tmpl w:val="E17835B6"/>
@@ -6477,7 +6857,7 @@
       </w:pPr>
     </w:lvl>
   </w:abstractNum>
-  <w:abstractNum w:abstractNumId="38" w15:restartNumberingAfterBreak="0">
+  <w:abstractNum w:abstractNumId="39" w15:restartNumberingAfterBreak="0">
     <w:nsid w:val="5D747587"/>
     <w:multiLevelType w:val="hybridMultilevel"/>
     <w:tmpl w:val="764826E8"/>
@@ -6566,7 +6946,7 @@
       </w:pPr>
     </w:lvl>
   </w:abstractNum>
-  <w:abstractNum w:abstractNumId="39" w15:restartNumberingAfterBreak="0">
+  <w:abstractNum w:abstractNumId="40" w15:restartNumberingAfterBreak="0">
     <w:nsid w:val="603C3B5E"/>
     <w:multiLevelType w:val="hybridMultilevel"/>
     <w:tmpl w:val="06E4A09A"/>
@@ -6705,7 +7085,7 @@
       </w:rPr>
     </w:lvl>
   </w:abstractNum>
-  <w:abstractNum w:abstractNumId="40" w15:restartNumberingAfterBreak="0">
+  <w:abstractNum w:abstractNumId="41" w15:restartNumberingAfterBreak="0">
     <w:nsid w:val="689619B2"/>
     <w:multiLevelType w:val="hybridMultilevel"/>
     <w:tmpl w:val="D688A98E"/>
@@ -6845,7 +7225,7 @@
       </w:rPr>
     </w:lvl>
   </w:abstractNum>
-  <w:abstractNum w:abstractNumId="41" w15:restartNumberingAfterBreak="0">
+  <w:abstractNum w:abstractNumId="42" w15:restartNumberingAfterBreak="0">
     <w:nsid w:val="68AD031D"/>
     <w:multiLevelType w:val="hybridMultilevel"/>
     <w:tmpl w:val="3A3C6302"/>
@@ -6958,7 +7338,7 @@
       </w:rPr>
     </w:lvl>
   </w:abstractNum>
-  <w:abstractNum w:abstractNumId="42" w15:restartNumberingAfterBreak="0">
+  <w:abstractNum w:abstractNumId="43" w15:restartNumberingAfterBreak="0">
     <w:nsid w:val="701112EF"/>
     <w:multiLevelType w:val="hybridMultilevel"/>
     <w:tmpl w:val="3E046C7A"/>
@@ -7071,7 +7451,7 @@
       </w:rPr>
     </w:lvl>
   </w:abstractNum>
-  <w:abstractNum w:abstractNumId="43" w15:restartNumberingAfterBreak="0">
+  <w:abstractNum w:abstractNumId="44" w15:restartNumberingAfterBreak="0">
     <w:nsid w:val="72D40215"/>
     <w:multiLevelType w:val="hybridMultilevel"/>
     <w:tmpl w:val="764826E8"/>
@@ -7160,7 +7540,7 @@
       </w:pPr>
     </w:lvl>
   </w:abstractNum>
-  <w:abstractNum w:abstractNumId="44" w15:restartNumberingAfterBreak="0">
+  <w:abstractNum w:abstractNumId="45" w15:restartNumberingAfterBreak="0">
     <w:nsid w:val="72EE6A26"/>
     <w:multiLevelType w:val="hybridMultilevel"/>
     <w:tmpl w:val="38AA26EC"/>
@@ -7300,7 +7680,7 @@
       </w:rPr>
     </w:lvl>
   </w:abstractNum>
-  <w:abstractNum w:abstractNumId="45" w15:restartNumberingAfterBreak="0">
+  <w:abstractNum w:abstractNumId="46" w15:restartNumberingAfterBreak="0">
     <w:nsid w:val="76823826"/>
     <w:multiLevelType w:val="multilevel"/>
     <w:tmpl w:val="DDF49D70"/>
@@ -7417,7 +7797,7 @@
       </w:pPr>
     </w:lvl>
   </w:abstractNum>
-  <w:abstractNum w:abstractNumId="46" w15:restartNumberingAfterBreak="0">
+  <w:abstractNum w:abstractNumId="47" w15:restartNumberingAfterBreak="0">
     <w:nsid w:val="77C0474A"/>
     <w:multiLevelType w:val="hybridMultilevel"/>
     <w:tmpl w:val="6D2A3F12"/>
@@ -7530,7 +7910,7 @@
       </w:rPr>
     </w:lvl>
   </w:abstractNum>
-  <w:abstractNum w:abstractNumId="47" w15:restartNumberingAfterBreak="0">
+  <w:abstractNum w:abstractNumId="48" w15:restartNumberingAfterBreak="0">
     <w:nsid w:val="7D5902E1"/>
     <w:multiLevelType w:val="hybridMultilevel"/>
     <w:tmpl w:val="DF764052"/>
@@ -7670,7 +8050,7 @@
       </w:rPr>
     </w:lvl>
   </w:abstractNum>
-  <w:abstractNum w:abstractNumId="48" w15:restartNumberingAfterBreak="0">
+  <w:abstractNum w:abstractNumId="49" w15:restartNumberingAfterBreak="0">
     <w:nsid w:val="7FF352A4"/>
     <w:multiLevelType w:val="hybridMultilevel"/>
     <w:tmpl w:val="764826E8"/>
@@ -7763,43 +8143,43 @@
     <w:abstractNumId w:val="16"/>
   </w:num>
   <w:num w:numId="2" w16cid:durableId="622343579">
-    <w:abstractNumId w:val="27"/>
+    <w:abstractNumId w:val="28"/>
   </w:num>
   <w:num w:numId="3" w16cid:durableId="1124956820">
-    <w:abstractNumId w:val="45"/>
+    <w:abstractNumId w:val="46"/>
   </w:num>
   <w:num w:numId="4" w16cid:durableId="100028455">
     <w:abstractNumId w:val="11"/>
   </w:num>
   <w:num w:numId="5" w16cid:durableId="1294020265">
-    <w:abstractNumId w:val="18"/>
+    <w:abstractNumId w:val="19"/>
   </w:num>
   <w:num w:numId="6" w16cid:durableId="878199343">
-    <w:abstractNumId w:val="24"/>
+    <w:abstractNumId w:val="25"/>
   </w:num>
   <w:num w:numId="7" w16cid:durableId="1552033793">
-    <w:abstractNumId w:val="34"/>
+    <w:abstractNumId w:val="35"/>
   </w:num>
   <w:num w:numId="8" w16cid:durableId="1583417217">
-    <w:abstractNumId w:val="44"/>
+    <w:abstractNumId w:val="45"/>
   </w:num>
   <w:num w:numId="9" w16cid:durableId="1697927350">
-    <w:abstractNumId w:val="40"/>
+    <w:abstractNumId w:val="41"/>
   </w:num>
   <w:num w:numId="10" w16cid:durableId="169107362">
-    <w:abstractNumId w:val="28"/>
+    <w:abstractNumId w:val="29"/>
   </w:num>
   <w:num w:numId="11" w16cid:durableId="1069617760">
-    <w:abstractNumId w:val="30"/>
+    <w:abstractNumId w:val="31"/>
   </w:num>
   <w:num w:numId="12" w16cid:durableId="1960530894">
-    <w:abstractNumId w:val="22"/>
+    <w:abstractNumId w:val="23"/>
   </w:num>
   <w:num w:numId="13" w16cid:durableId="628122818">
     <w:abstractNumId w:val="13"/>
   </w:num>
   <w:num w:numId="14" w16cid:durableId="1088499477">
-    <w:abstractNumId w:val="47"/>
+    <w:abstractNumId w:val="48"/>
   </w:num>
   <w:num w:numId="15" w16cid:durableId="849413506">
     <w:abstractNumId w:val="9"/>
@@ -7835,76 +8215,79 @@
     <w:abstractNumId w:val="5"/>
   </w:num>
   <w:num w:numId="26" w16cid:durableId="1779399778">
-    <w:abstractNumId w:val="39"/>
+    <w:abstractNumId w:val="40"/>
   </w:num>
   <w:num w:numId="27" w16cid:durableId="1709406185">
-    <w:abstractNumId w:val="36"/>
+    <w:abstractNumId w:val="37"/>
   </w:num>
   <w:num w:numId="28" w16cid:durableId="791479217">
-    <w:abstractNumId w:val="19"/>
+    <w:abstractNumId w:val="20"/>
   </w:num>
   <w:num w:numId="29" w16cid:durableId="152842136">
     <w:abstractNumId w:val="14"/>
   </w:num>
   <w:num w:numId="30" w16cid:durableId="1774402887">
-    <w:abstractNumId w:val="37"/>
+    <w:abstractNumId w:val="38"/>
   </w:num>
   <w:num w:numId="31" w16cid:durableId="1308054170">
+    <w:abstractNumId w:val="22"/>
+  </w:num>
+  <w:num w:numId="32" w16cid:durableId="1816407070">
+    <w:abstractNumId w:val="36"/>
+  </w:num>
+  <w:num w:numId="33" w16cid:durableId="676813398">
+    <w:abstractNumId w:val="32"/>
+  </w:num>
+  <w:num w:numId="34" w16cid:durableId="2095277343">
+    <w:abstractNumId w:val="47"/>
+  </w:num>
+  <w:num w:numId="35" w16cid:durableId="2113471699">
+    <w:abstractNumId w:val="34"/>
+  </w:num>
+  <w:num w:numId="36" w16cid:durableId="1265772001">
+    <w:abstractNumId w:val="44"/>
+  </w:num>
+  <w:num w:numId="37" w16cid:durableId="462357008">
+    <w:abstractNumId w:val="49"/>
+  </w:num>
+  <w:num w:numId="38" w16cid:durableId="1824589463">
+    <w:abstractNumId w:val="39"/>
+  </w:num>
+  <w:num w:numId="39" w16cid:durableId="221675421">
+    <w:abstractNumId w:val="18"/>
+  </w:num>
+  <w:num w:numId="40" w16cid:durableId="2003652963">
     <w:abstractNumId w:val="21"/>
   </w:num>
-  <w:num w:numId="32" w16cid:durableId="1816407070">
-    <w:abstractNumId w:val="35"/>
-  </w:num>
-  <w:num w:numId="33" w16cid:durableId="676813398">
-    <w:abstractNumId w:val="31"/>
-  </w:num>
-  <w:num w:numId="34" w16cid:durableId="2095277343">
-    <w:abstractNumId w:val="46"/>
-  </w:num>
-  <w:num w:numId="35" w16cid:durableId="2113471699">
-    <w:abstractNumId w:val="33"/>
-  </w:num>
-  <w:num w:numId="36" w16cid:durableId="1265772001">
-    <w:abstractNumId w:val="43"/>
-  </w:num>
-  <w:num w:numId="37" w16cid:durableId="462357008">
-    <w:abstractNumId w:val="48"/>
-  </w:num>
-  <w:num w:numId="38" w16cid:durableId="1824589463">
-    <w:abstractNumId w:val="38"/>
-  </w:num>
-  <w:num w:numId="39" w16cid:durableId="221675421">
-    <w:abstractNumId w:val="17"/>
-  </w:num>
-  <w:num w:numId="40" w16cid:durableId="2003652963">
-    <w:abstractNumId w:val="20"/>
-  </w:num>
   <w:num w:numId="41" w16cid:durableId="1384325265">
-    <w:abstractNumId w:val="41"/>
+    <w:abstractNumId w:val="42"/>
   </w:num>
   <w:num w:numId="42" w16cid:durableId="1734545817">
-    <w:abstractNumId w:val="25"/>
+    <w:abstractNumId w:val="26"/>
   </w:num>
   <w:num w:numId="43" w16cid:durableId="1994874324">
     <w:abstractNumId w:val="15"/>
   </w:num>
   <w:num w:numId="44" w16cid:durableId="108859335">
-    <w:abstractNumId w:val="29"/>
+    <w:abstractNumId w:val="30"/>
   </w:num>
   <w:num w:numId="45" w16cid:durableId="699402950">
-    <w:abstractNumId w:val="32"/>
+    <w:abstractNumId w:val="33"/>
   </w:num>
   <w:num w:numId="46" w16cid:durableId="1463842035">
     <w:abstractNumId w:val="12"/>
   </w:num>
   <w:num w:numId="47" w16cid:durableId="2098790521">
-    <w:abstractNumId w:val="26"/>
+    <w:abstractNumId w:val="27"/>
   </w:num>
   <w:num w:numId="48" w16cid:durableId="54015164">
-    <w:abstractNumId w:val="23"/>
+    <w:abstractNumId w:val="24"/>
   </w:num>
   <w:num w:numId="49" w16cid:durableId="878203265">
-    <w:abstractNumId w:val="42"/>
+    <w:abstractNumId w:val="43"/>
+  </w:num>
+  <w:num w:numId="50" w16cid:durableId="1862622405">
+    <w:abstractNumId w:val="17"/>
   </w:num>
 </w:numbering>
 </file>

</xml_diff>